<commit_message>
open version on mac
</commit_message>
<xml_diff>
--- a/docs/OCD_VS_full.docx
+++ b/docs/OCD_VS_full.docx
@@ -502,7 +502,7 @@
         <w:t xml:space="preserve"> </w:t>
       </w:r>
       <w:r>
-        <w:t xml:space="preserve">(Version 4.1.2; R Core Team, 2021)</w:t>
+        <w:t xml:space="preserve">(Version 3.6.2; R Core Team, 2021)</w:t>
       </w:r>
       <w:r>
         <w:t xml:space="preserve"> </w:t>
@@ -540,7 +540,7 @@
         <w:t xml:space="preserve"> </w:t>
       </w:r>
       <w:r>
-        <w:t xml:space="preserve">(Version 1.0.5; Robinson, Hayes, &amp; Couch, 2021)</w:t>
+        <w:t xml:space="preserve">(Version 1.0.2; Robinson, Hayes, &amp; Couch, 2021)</w:t>
       </w:r>
       <w:r>
         <w:t xml:space="preserve">,</w:t>
@@ -559,7 +559,7 @@
         <w:t xml:space="preserve"> </w:t>
       </w:r>
       <w:r>
-        <w:t xml:space="preserve">(Version 6.0.94; Kuhn, 2021)</w:t>
+        <w:t xml:space="preserve">(Version 6.0.86; Kuhn, 2021)</w:t>
       </w:r>
       <w:r>
         <w:t xml:space="preserve">,</w:t>
@@ -597,7 +597,7 @@
         <w:t xml:space="preserve"> </w:t>
       </w:r>
       <w:r>
-        <w:t xml:space="preserve">(Version 1.1.1; Wilke, 2020)</w:t>
+        <w:t xml:space="preserve">(Version 1.1.0; Wilke, 2020)</w:t>
       </w:r>
       <w:r>
         <w:t xml:space="preserve">,</w:t>
@@ -635,7 +635,7 @@
         <w:t xml:space="preserve"> </w:t>
       </w:r>
       <w:r>
-        <w:t xml:space="preserve">(Version 1.1.2; Wickham, Fran?ois, Henry, &amp; M?ller, 2021)</w:t>
+        <w:t xml:space="preserve">(Version 1.0.10; Wickham, Fran?ois, Henry, &amp; M?ller, 2021)</w:t>
       </w:r>
       <w:r>
         <w:t xml:space="preserve">,</w:t>
@@ -654,7 +654,7 @@
         <w:t xml:space="preserve"> </w:t>
       </w:r>
       <w:r>
-        <w:t xml:space="preserve">(Version 1.0.0; Wickham, 2021a)</w:t>
+        <w:t xml:space="preserve">(Version 0.5.2; Wickham, 2021a)</w:t>
       </w:r>
       <w:r>
         <w:t xml:space="preserve">,</w:t>
@@ -692,7 +692,7 @@
         <w:t xml:space="preserve"> </w:t>
       </w:r>
       <w:r>
-        <w:t xml:space="preserve">(Version 3.4.2; Wickham, 2016)</w:t>
+        <w:t xml:space="preserve">(Version 3.4.0; Wickham, 2016)</w:t>
       </w:r>
       <w:r>
         <w:t xml:space="preserve">,</w:t>
@@ -711,7 +711,7 @@
         <w:t xml:space="preserve"> </w:t>
       </w:r>
       <w:r>
-        <w:t xml:space="preserve">(Version 0.6.0; Kassambara, 2020)</w:t>
+        <w:t xml:space="preserve">(Version 0.4.0; Kassambara, 2020)</w:t>
       </w:r>
       <w:r>
         <w:t xml:space="preserve">,</w:t>
@@ -730,7 +730,7 @@
         <w:t xml:space="preserve"> </w:t>
       </w:r>
       <w:r>
-        <w:t xml:space="preserve">(Version 0.20.45; Sarkar, 2008)</w:t>
+        <w:t xml:space="preserve">(Version 0.20.38; Sarkar, 2008)</w:t>
       </w:r>
       <w:r>
         <w:t xml:space="preserve">,</w:t>
@@ -749,7 +749,7 @@
         <w:t xml:space="preserve"> </w:t>
       </w:r>
       <w:r>
-        <w:t xml:space="preserve">(Version 1.1.32; Bates, Mächler, Bolker, &amp; Walker, 2015)</w:t>
+        <w:t xml:space="preserve">(Version 1.1.26; Bates, Mächler, Bolker, &amp; Walker, 2015)</w:t>
       </w:r>
       <w:r>
         <w:t xml:space="preserve">,</w:t>
@@ -768,7 +768,7 @@
         <w:t xml:space="preserve"> </w:t>
       </w:r>
       <w:r>
-        <w:t xml:space="preserve">(Version 3.1.3; Kuznetsova, Brockhoff, &amp; Christensen, 2017)</w:t>
+        <w:t xml:space="preserve">(Version 3.1.2; Kuznetsova, Brockhoff, &amp; Christensen, 2017)</w:t>
       </w:r>
       <w:r>
         <w:t xml:space="preserve">,</w:t>
@@ -787,7 +787,7 @@
         <w:t xml:space="preserve"> </w:t>
       </w:r>
       <w:r>
-        <w:t xml:space="preserve">(Version 1.5.4; Bates &amp; Maechler, 2021)</w:t>
+        <w:t xml:space="preserve">(Version 1.2.18; Bates &amp; Maechler, 2021)</w:t>
       </w:r>
       <w:r>
         <w:t xml:space="preserve">,</w:t>
@@ -806,7 +806,7 @@
         <w:t xml:space="preserve"> </w:t>
       </w:r>
       <w:r>
-        <w:t xml:space="preserve">(Version 3.1.162; Pinheiro &amp; Bates, 2000)</w:t>
+        <w:t xml:space="preserve">(Version 3.1.149; Pinheiro &amp; Bates, 2000)</w:t>
       </w:r>
       <w:r>
         <w:t xml:space="preserve">,</w:t>
@@ -825,7 +825,7 @@
         <w:t xml:space="preserve"> </w:t>
       </w:r>
       <w:r>
-        <w:t xml:space="preserve">(Version 0.1.1; Aust &amp; Barth, 2022)</w:t>
+        <w:t xml:space="preserve">(Version 0.1.1.9001; Aust &amp; Barth, 2022)</w:t>
       </w:r>
       <w:r>
         <w:t xml:space="preserve">,</w:t>
@@ -844,7 +844,7 @@
         <w:t xml:space="preserve"> </w:t>
       </w:r>
       <w:r>
-        <w:t xml:space="preserve">(Version 0.1.4; Boettiger &amp; Ho, 2022)</w:t>
+        <w:t xml:space="preserve">(Boettiger &amp; Ho, 2022)</w:t>
       </w:r>
       <w:r>
         <w:t xml:space="preserve">,</w:t>
@@ -863,7 +863,7 @@
         <w:t xml:space="preserve"> </w:t>
       </w:r>
       <w:r>
-        <w:t xml:space="preserve">(Version 1.0.1; Henry &amp; Wickham, 2020)</w:t>
+        <w:t xml:space="preserve">(Version 0.3.4; Henry &amp; Wickham, 2020)</w:t>
       </w:r>
       <w:r>
         <w:t xml:space="preserve">,</w:t>
@@ -882,7 +882,7 @@
         <w:t xml:space="preserve"> </w:t>
       </w:r>
       <w:r>
-        <w:t xml:space="preserve">(Version 2.1.4; Wickham &amp; Hester, 2021)</w:t>
+        <w:t xml:space="preserve">(Version 2.1.2; Wickham &amp; Hester, 2021)</w:t>
       </w:r>
       <w:r>
         <w:t xml:space="preserve">,</w:t>
@@ -920,7 +920,7 @@
         <w:t xml:space="preserve"> </w:t>
       </w:r>
       <w:r>
-        <w:t xml:space="preserve">(Version 1.5.0; Wickham, 2019)</w:t>
+        <w:t xml:space="preserve">(Version 1.4.0; Wickham, 2019)</w:t>
       </w:r>
       <w:r>
         <w:t xml:space="preserve">,</w:t>
@@ -939,7 +939,7 @@
         <w:t xml:space="preserve"> </w:t>
       </w:r>
       <w:r>
-        <w:t xml:space="preserve">(Version 3.2.1; M&lt;U+00FC&gt;ller &amp; Wickham, 2021)</w:t>
+        <w:t xml:space="preserve">(Version 3.1.6; M&lt;U+00FC&gt;ller &amp; Wickham, 2021)</w:t>
       </w:r>
       <w:r>
         <w:t xml:space="preserve">,</w:t>
@@ -958,7 +958,7 @@
         <w:t xml:space="preserve"> </w:t>
       </w:r>
       <w:r>
-        <w:t xml:space="preserve">(Version 1.3.0; Wickham, 2021b)</w:t>
+        <w:t xml:space="preserve">(Version 1.2.1; Wickham, 2021b)</w:t>
       </w:r>
       <w:r>
         <w:t xml:space="preserve">,</w:t>
@@ -977,7 +977,7 @@
         <w:t xml:space="preserve"> </w:t>
       </w:r>
       <w:r>
-        <w:t xml:space="preserve">(Version 2.0.0; Wickham et al., 2019)</w:t>
+        <w:t xml:space="preserve">(Version 1.3.2; Wickham et al., 2019)</w:t>
       </w:r>
       <w:r>
         <w:t xml:space="preserve">,</w:t>
@@ -1015,7 +1015,7 @@
         <w:t xml:space="preserve"> </w:t>
       </w:r>
       <w:r>
-        <w:t xml:space="preserve">(Version 2.2.0; Wickham, Bryan, &amp; Barrett, 2022)</w:t>
+        <w:t xml:space="preserve">(Version 2.1.6; Wickham, Bryan, &amp; Barrett, 2022)</w:t>
       </w:r>
       <w:r>
         <w:t xml:space="preserve"> </w:t>
@@ -1073,54 +1073,7 @@
     </w:p>
     <w:p>
       <w:pPr>
-        <w:pStyle w:val="SourceCode"/>
-      </w:pPr>
-      <w:r>
-        <w:rPr>
-          <w:rStyle w:val="VerbatimChar"/>
-        </w:rPr>
-        <w:t xml:space="preserve">## # A tibble: 2 x 2</w:t>
-      </w:r>
-      <w:r>
-        <w:br/>
-      </w:r>
-      <w:r>
-        <w:rPr>
-          <w:rStyle w:val="VerbatimChar"/>
-        </w:rPr>
-        <w:t xml:space="preserve">##   group        mean_slope</w:t>
-      </w:r>
-      <w:r>
-        <w:br/>
-      </w:r>
-      <w:r>
-        <w:rPr>
-          <w:rStyle w:val="VerbatimChar"/>
-        </w:rPr>
-        <w:t xml:space="preserve">##   &lt;chr&gt;             &lt;dbl&gt;</w:t>
-      </w:r>
-      <w:r>
-        <w:br/>
-      </w:r>
-      <w:r>
-        <w:rPr>
-          <w:rStyle w:val="VerbatimChar"/>
-        </w:rPr>
-        <w:t xml:space="preserve">## 1 easy_absent        938.</w:t>
-      </w:r>
-      <w:r>
-        <w:br/>
-      </w:r>
-      <w:r>
-        <w:rPr>
-          <w:rStyle w:val="VerbatimChar"/>
-        </w:rPr>
-        <w:t xml:space="preserve">## 2 hard_present      1212.</w:t>
-      </w:r>
-    </w:p>
-    <w:p>
-      <w:pPr>
-        <w:pStyle w:val="FirstParagraph"/>
+        <w:pStyle w:val="Textkrper"/>
       </w:pPr>
       <m:oMath>
         <m:sSub>

</xml_diff>

<commit_message>
changes to H2 df
</commit_message>
<xml_diff>
--- a/docs/OCD_VS_full.docx
+++ b/docs/OCD_VS_full.docx
@@ -1048,7 +1048,7 @@
         <w:t xml:space="preserve"> </w:t>
       </w:r>
       <w:r>
-        <w:t xml:space="preserve">- To validate our paradigm structure and to assess whether we successfully created an easier search by leveraging search asymmetries (i.e., switching between the target and distractors), we first examined the difference in slopes between the two search types (easy/hard), regardless of target presence (pre-registered hypothesis H1). As anticipated, a one-tailed paired t-test demonstrated a steeper slope for the difficult search 104.76 ms/item compared to the easy search 39.19 ms/item,</w:t>
+        <w:t xml:space="preserve">- To validate our paradigm structure and to assess whether we successfully created an easier search by leveraging search asymmetries (i.e., switching between the target and distractors), we first examined the difference in slopes between the two search types (easy/hard), regardless of target presence (pre-registered hypothesis H1). As anticipated, a one-tailed paired t-test demonstrated a steeper slope for the difficult search 99.57 ms/item compared to the easy search 38.38 ms/item,</w:t>
       </w:r>
       <w:r>
         <w:t xml:space="preserve"> </w:t>
@@ -1092,7 +1092,7 @@
           <m:t>−</m:t>
         </m:r>
         <m:r>
-          <m:t>66.30</m:t>
+          <m:t>57.77</m:t>
         </m:r>
       </m:oMath>
       <w:r>
@@ -1116,7 +1116,7 @@
         </m:r>
       </m:oMath>
       <w:r>
-        <w:t xml:space="preserve">. Furthermore, a one-tailed paired t-test revealed that target-present slopes in the hard search 75.73 ms/item were steeper than target-absent slopes in the easy search 58.64 ms/item,</w:t>
+        <w:t xml:space="preserve">. Furthermore, a one-tailed paired t-test revealed that target-present slopes in the hard search 63.44 ms/item were steeper than target-absent slopes in the easy search 58.90 ms/item,</w:t>
       </w:r>
       <w:r>
         <w:t xml:space="preserve"> </w:t>
@@ -1151,7 +1151,7 @@
           <m:t>−</m:t>
         </m:r>
         <m:r>
-          <m:t>12.55</m:t>
+          <m:t>3.34</m:t>
         </m:r>
       </m:oMath>
       <w:r>
@@ -1322,7 +1322,7 @@
           <m:t>=</m:t>
         </m:r>
         <m:r>
-          <m:t>0.82</m:t>
+          <m:t>0.00</m:t>
         </m:r>
       </m:oMath>
       <w:r>
@@ -1342,7 +1342,7 @@
           <m:t>=</m:t>
         </m:r>
         <m:r>
-          <m:t>.365</m:t>
+          <m:t>.993</m:t>
         </m:r>
       </m:oMath>
       <w:r>
@@ -1402,7 +1402,7 @@
           <m:t>=</m:t>
         </m:r>
         <m:r>
-          <m:t>1.27</m:t>
+          <m:t>1.25</m:t>
         </m:r>
       </m:oMath>
       <w:r>
@@ -1422,7 +1422,7 @@
           <m:t>=</m:t>
         </m:r>
         <m:r>
-          <m:t>.260</m:t>
+          <m:t>.265</m:t>
         </m:r>
       </m:oMath>
       <w:r>
@@ -1446,7 +1446,7 @@
         <w:rPr>
           <w:rStyle w:val="VerbatimChar"/>
         </w:rPr>
-        <w:t xml:space="preserve">## 1    m1 26299.31 26370.25</w:t>
+        <w:t xml:space="preserve">## 1    m1 26248.49 26319.43</w:t>
       </w:r>
       <w:r>
         <w:br/>
@@ -1455,7 +1455,7 @@
         <w:rPr>
           <w:rStyle w:val="VerbatimChar"/>
         </w:rPr>
-        <w:t xml:space="preserve">## 2    m2 26297.91 26368.85</w:t>
+        <w:t xml:space="preserve">## 2    m2 26248.36 26319.30</w:t>
       </w:r>
     </w:p>
     <w:p>
@@ -4646,7 +4646,7 @@
         <w:t xml:space="preserve"> </w:t>
       </w:r>
       <w:r>
-        <w:t xml:space="preserve">In order to strengthen the validity of our results, we reanalyzed our main hypothesis (H6, M2) by incorporating the entire spectrum of OC scores (raw OCI scores). We employed a mixed-effects regression model, analogous to M2 in hypothesis 6, but utilizing the complete range of total OCI scores rather than solely the top and bottom quartiles. First, the interaction between search type and total OCI score is not significant (model parameters table). Second, model performance was compared using their AIC and BIC values. The model comparison table reveals that the model featuring the full range of OCI scores (M3) exhibits substantially higher AIC and BIC values than the model with the two OC groups (M2), suggesting that adding the full range of OCI scores, does not contribute to explaining the variance in search slopes.</w:t>
+        <w:t xml:space="preserve">In order to strengthen the validity of our results, we reanalyzed our main hypothesis (H6, M2) by incorporating the entire spectrum of OC scores (raw OCI scores). We employed a mixed-effects regression model, analogous to M2 in hypothesis 6, but utilizing the complete range of total OCI scores rather than solely the top and bottom quartiles. First, the interaction between search type and total OCI score remained not significant (b= 0.90, SE=1.27, 95% CI [-1.59, 3.39] , t(929.24)= 0.71 p= .477. Second, model performance was compared using their AIC and BIC values. The model comparison table reveals that the model featuring the full range of OCI scores (M3) exhibits substantially higher AIC and BIC values than the model with the two OC groups (M2), suggesting that adding the full range of OCI scores, does not contribute to explaining the variance in search slopes.</w:t>
       </w:r>
     </w:p>
     <w:p>
@@ -4664,7 +4664,7 @@
         <w:t xml:space="preserve"> </w:t>
       </w:r>
       <w:r>
-        <w:t xml:space="preserve">Finally, in order to test the possible effects of depression and anxiety, we added DASS subscales of depression and anxiety scores as predictors into our model. We used a mixed-effects regression model identical to the second model in hypothesis 6, except for the addition of depression and anxiety as predictors. The interaction between group and target presence remained below the significance threshold after adding depression and anxiety to the model (see model parameters table).</w:t>
+        <w:t xml:space="preserve">Finally, in order to test the possible effects of depression and anxiety, we added DASS subscales of depression and anxiety scores as predictors into our model. We used a mixed-effects regression model identical to the second model in hypothesis 6, except for the addition of depression and anxiety as predictors. The interaction between group and target presence remained below the significance threshold after adding depression and anxiety to the model (b= 19.77, SE=15.67, 95% CI [-11.01, 50.56] , t(458.97)= 1.26 p= .207).</w:t>
       </w:r>
     </w:p>
     <w:p>

</xml_diff>